<commit_message>
Corrigido alinhamento do título no login
</commit_message>
<xml_diff>
--- a/templates/arquivo1.docx
+++ b/templates/arquivo1.docx
@@ -689,7 +689,37 @@
           <w:sz w:val="22"/>
           <w:szCs w:val="22"/>
         </w:rPr>
-        <w:t xml:space="preserve">E-mail: </w:t>
+        <w:t>E</w:t>
+      </w:r>
+      <w:r>
+        <w:rPr>
+          <w:rFonts w:ascii="Times New Roman" w:eastAsia="Times New Roman" w:hAnsi="Times New Roman" w:cs="Times New Roman"/>
+          <w:b/>
+          <w:color w:val="000000"/>
+          <w:sz w:val="22"/>
+          <w:szCs w:val="22"/>
+        </w:rPr>
+        <w:t>-</w:t>
+      </w:r>
+      <w:r>
+        <w:rPr>
+          <w:rFonts w:ascii="Times New Roman" w:eastAsia="Times New Roman" w:hAnsi="Times New Roman" w:cs="Times New Roman"/>
+          <w:b/>
+          <w:color w:val="000000"/>
+          <w:sz w:val="22"/>
+          <w:szCs w:val="22"/>
+        </w:rPr>
+        <w:t>MAIL</w:t>
+      </w:r>
+      <w:r>
+        <w:rPr>
+          <w:rFonts w:ascii="Times New Roman" w:eastAsia="Times New Roman" w:hAnsi="Times New Roman" w:cs="Times New Roman"/>
+          <w:b/>
+          <w:color w:val="000000"/>
+          <w:sz w:val="22"/>
+          <w:szCs w:val="22"/>
+        </w:rPr>
+        <w:t xml:space="preserve">: </w:t>
       </w:r>
       <w:r>
         <w:rPr>

</xml_diff>